<commit_message>
Updated prototype document and uploaded prototype
</commit_message>
<xml_diff>
--- a/Documentation/PrototypeDocument.docx
+++ b/Documentation/PrototypeDocument.docx
@@ -78,7 +78,6 @@
         </w:rPr>
         <w:t xml:space="preserve">Laboratory </w:t>
       </w:r>
-      <w:proofErr w:type="gramStart"/>
       <w:r>
         <w:rPr>
           <w:rFonts w:ascii="Calibri" w:hAnsi="Calibri"/>
@@ -86,17 +85,7 @@
           <w:color w:val="4F81BD" w:themeColor="accent1"/>
           <w:sz w:val="32"/>
         </w:rPr>
-        <w:t># :</w:t>
-      </w:r>
-      <w:proofErr w:type="gramEnd"/>
-      <w:r>
-        <w:rPr>
-          <w:rFonts w:ascii="Calibri" w:hAnsi="Calibri"/>
-          <w:b/>
-          <w:color w:val="4F81BD" w:themeColor="accent1"/>
-          <w:sz w:val="32"/>
-        </w:rPr>
-        <w:t xml:space="preserve"> Laboratory Name</w:t>
+        <w:t># : Laboratory Name</w:t>
       </w:r>
     </w:p>
     <w:p>
@@ -128,31 +117,13 @@
           <w:b/>
         </w:rPr>
       </w:pPr>
-      <w:proofErr w:type="spellStart"/>
-      <w:r>
-        <w:rPr>
-          <w:rFonts w:asciiTheme="majorHAnsi" w:hAnsiTheme="majorHAnsi"/>
-          <w:b/>
-        </w:rPr>
-        <w:t>Miaw</w:t>
-      </w:r>
-      <w:proofErr w:type="spellEnd"/>
-      <w:r>
-        <w:rPr>
-          <w:rFonts w:asciiTheme="majorHAnsi" w:hAnsiTheme="majorHAnsi"/>
-          <w:b/>
-        </w:rPr>
-        <w:t xml:space="preserve">, </w:t>
-      </w:r>
-      <w:proofErr w:type="spellStart"/>
-      <w:r>
-        <w:rPr>
-          <w:rFonts w:asciiTheme="majorHAnsi" w:hAnsiTheme="majorHAnsi"/>
-          <w:b/>
-        </w:rPr>
-        <w:t>Jireh</w:t>
-      </w:r>
-      <w:proofErr w:type="spellEnd"/>
+      <w:r>
+        <w:rPr>
+          <w:rFonts w:asciiTheme="majorHAnsi" w:hAnsiTheme="majorHAnsi"/>
+          <w:b/>
+        </w:rPr>
+        <w:t>Miaw, Jireh</w:t>
+      </w:r>
     </w:p>
     <w:p>
       <w:pPr>
@@ -176,45 +147,27 @@
           <w:b/>
         </w:rPr>
       </w:pPr>
-      <w:proofErr w:type="spellStart"/>
-      <w:r>
-        <w:rPr>
-          <w:rFonts w:asciiTheme="majorHAnsi" w:hAnsiTheme="majorHAnsi"/>
-          <w:b/>
-        </w:rPr>
-        <w:t>Dworak</w:t>
-      </w:r>
-      <w:proofErr w:type="spellEnd"/>
-      <w:r>
-        <w:rPr>
-          <w:rFonts w:asciiTheme="majorHAnsi" w:hAnsiTheme="majorHAnsi"/>
-          <w:b/>
-        </w:rPr>
-        <w:t>, Catherine</w:t>
-      </w:r>
-    </w:p>
-    <w:p>
-      <w:pPr>
-        <w:rPr>
-          <w:rFonts w:asciiTheme="majorHAnsi" w:hAnsiTheme="majorHAnsi"/>
-          <w:b/>
-        </w:rPr>
-      </w:pPr>
-      <w:proofErr w:type="spellStart"/>
-      <w:r>
-        <w:rPr>
-          <w:rFonts w:asciiTheme="majorHAnsi" w:hAnsiTheme="majorHAnsi"/>
-          <w:b/>
-        </w:rPr>
-        <w:t>Bertoglio</w:t>
-      </w:r>
-      <w:proofErr w:type="spellEnd"/>
-      <w:r>
-        <w:rPr>
-          <w:rFonts w:asciiTheme="majorHAnsi" w:hAnsiTheme="majorHAnsi"/>
-          <w:b/>
-        </w:rPr>
-        <w:t>, David</w:t>
+      <w:r>
+        <w:rPr>
+          <w:rFonts w:asciiTheme="majorHAnsi" w:hAnsiTheme="majorHAnsi"/>
+          <w:b/>
+        </w:rPr>
+        <w:t>Dworak, Catherine</w:t>
+      </w:r>
+    </w:p>
+    <w:p>
+      <w:pPr>
+        <w:rPr>
+          <w:rFonts w:asciiTheme="majorHAnsi" w:hAnsiTheme="majorHAnsi"/>
+          <w:b/>
+        </w:rPr>
+      </w:pPr>
+      <w:r>
+        <w:rPr>
+          <w:rFonts w:asciiTheme="majorHAnsi" w:hAnsiTheme="majorHAnsi"/>
+          <w:b/>
+        </w:rPr>
+        <w:t>Bertoglio, David</w:t>
       </w:r>
     </w:p>
     <w:p>
@@ -251,7 +204,6 @@
           <w:b/>
         </w:rPr>
       </w:pPr>
-      <w:proofErr w:type="gramStart"/>
       <w:r>
         <w:rPr>
           <w:rFonts w:ascii="Calibri" w:hAnsi="Calibri"/>
@@ -259,7 +211,6 @@
         </w:rPr>
         <w:t>A short summary describing the functions of our prototype.</w:t>
       </w:r>
-      <w:proofErr w:type="gramEnd"/>
     </w:p>
     <w:p>
       <w:pPr>
@@ -391,31 +342,13 @@
           <w:b/>
         </w:rPr>
       </w:pPr>
-      <w:proofErr w:type="spellStart"/>
-      <w:r>
-        <w:rPr>
-          <w:rFonts w:asciiTheme="majorHAnsi" w:hAnsiTheme="majorHAnsi"/>
-          <w:b/>
-        </w:rPr>
-        <w:t>Miaw</w:t>
-      </w:r>
-      <w:proofErr w:type="spellEnd"/>
-      <w:r>
-        <w:rPr>
-          <w:rFonts w:asciiTheme="majorHAnsi" w:hAnsiTheme="majorHAnsi"/>
-          <w:b/>
-        </w:rPr>
-        <w:t xml:space="preserve">, </w:t>
-      </w:r>
-      <w:proofErr w:type="spellStart"/>
-      <w:r>
-        <w:rPr>
-          <w:rFonts w:asciiTheme="majorHAnsi" w:hAnsiTheme="majorHAnsi"/>
-          <w:b/>
-        </w:rPr>
-        <w:t>Jireh</w:t>
-      </w:r>
-      <w:proofErr w:type="spellEnd"/>
+      <w:r>
+        <w:rPr>
+          <w:rFonts w:asciiTheme="majorHAnsi" w:hAnsiTheme="majorHAnsi"/>
+          <w:b/>
+        </w:rPr>
+        <w:t>Miaw, Jireh</w:t>
+      </w:r>
     </w:p>
     <w:p>
       <w:pPr>
@@ -439,45 +372,27 @@
           <w:b/>
         </w:rPr>
       </w:pPr>
-      <w:proofErr w:type="spellStart"/>
-      <w:r>
-        <w:rPr>
-          <w:rFonts w:asciiTheme="majorHAnsi" w:hAnsiTheme="majorHAnsi"/>
-          <w:b/>
-        </w:rPr>
-        <w:t>Dworak</w:t>
-      </w:r>
-      <w:proofErr w:type="spellEnd"/>
-      <w:r>
-        <w:rPr>
-          <w:rFonts w:asciiTheme="majorHAnsi" w:hAnsiTheme="majorHAnsi"/>
-          <w:b/>
-        </w:rPr>
-        <w:t>, Catherine</w:t>
-      </w:r>
-    </w:p>
-    <w:p>
-      <w:pPr>
-        <w:rPr>
-          <w:rFonts w:asciiTheme="majorHAnsi" w:hAnsiTheme="majorHAnsi"/>
-          <w:b/>
-        </w:rPr>
-      </w:pPr>
-      <w:proofErr w:type="spellStart"/>
-      <w:r>
-        <w:rPr>
-          <w:rFonts w:asciiTheme="majorHAnsi" w:hAnsiTheme="majorHAnsi"/>
-          <w:b/>
-        </w:rPr>
-        <w:t>Bertoglio</w:t>
-      </w:r>
-      <w:proofErr w:type="spellEnd"/>
-      <w:r>
-        <w:rPr>
-          <w:rFonts w:asciiTheme="majorHAnsi" w:hAnsiTheme="majorHAnsi"/>
-          <w:b/>
-        </w:rPr>
-        <w:t>, David</w:t>
+      <w:r>
+        <w:rPr>
+          <w:rFonts w:asciiTheme="majorHAnsi" w:hAnsiTheme="majorHAnsi"/>
+          <w:b/>
+        </w:rPr>
+        <w:t>Dworak, Catherine</w:t>
+      </w:r>
+    </w:p>
+    <w:p>
+      <w:pPr>
+        <w:rPr>
+          <w:rFonts w:asciiTheme="majorHAnsi" w:hAnsiTheme="majorHAnsi"/>
+          <w:b/>
+        </w:rPr>
+      </w:pPr>
+      <w:r>
+        <w:rPr>
+          <w:rFonts w:asciiTheme="majorHAnsi" w:hAnsiTheme="majorHAnsi"/>
+          <w:b/>
+        </w:rPr>
+        <w:t>Bertoglio, David</w:t>
       </w:r>
     </w:p>
     <w:p/>
@@ -598,31 +513,13 @@
           <w:b/>
         </w:rPr>
       </w:pPr>
-      <w:proofErr w:type="spellStart"/>
-      <w:r>
-        <w:rPr>
-          <w:rFonts w:asciiTheme="majorHAnsi" w:hAnsiTheme="majorHAnsi"/>
-          <w:b/>
-        </w:rPr>
-        <w:t>Miaw</w:t>
-      </w:r>
-      <w:proofErr w:type="spellEnd"/>
-      <w:r>
-        <w:rPr>
-          <w:rFonts w:asciiTheme="majorHAnsi" w:hAnsiTheme="majorHAnsi"/>
-          <w:b/>
-        </w:rPr>
-        <w:t xml:space="preserve">, </w:t>
-      </w:r>
-      <w:proofErr w:type="spellStart"/>
-      <w:r>
-        <w:rPr>
-          <w:rFonts w:asciiTheme="majorHAnsi" w:hAnsiTheme="majorHAnsi"/>
-          <w:b/>
-        </w:rPr>
-        <w:t>Jireh</w:t>
-      </w:r>
-      <w:proofErr w:type="spellEnd"/>
+      <w:r>
+        <w:rPr>
+          <w:rFonts w:asciiTheme="majorHAnsi" w:hAnsiTheme="majorHAnsi"/>
+          <w:b/>
+        </w:rPr>
+        <w:t>Miaw, Jireh</w:t>
+      </w:r>
     </w:p>
     <w:p>
       <w:pPr>
@@ -646,45 +543,27 @@
           <w:b/>
         </w:rPr>
       </w:pPr>
-      <w:proofErr w:type="spellStart"/>
-      <w:r>
-        <w:rPr>
-          <w:rFonts w:asciiTheme="majorHAnsi" w:hAnsiTheme="majorHAnsi"/>
-          <w:b/>
-        </w:rPr>
-        <w:t>Dworak</w:t>
-      </w:r>
-      <w:proofErr w:type="spellEnd"/>
-      <w:r>
-        <w:rPr>
-          <w:rFonts w:asciiTheme="majorHAnsi" w:hAnsiTheme="majorHAnsi"/>
-          <w:b/>
-        </w:rPr>
-        <w:t>, Catherine</w:t>
-      </w:r>
-    </w:p>
-    <w:p>
-      <w:pPr>
-        <w:rPr>
-          <w:rFonts w:asciiTheme="majorHAnsi" w:hAnsiTheme="majorHAnsi"/>
-          <w:b/>
-        </w:rPr>
-      </w:pPr>
-      <w:proofErr w:type="spellStart"/>
-      <w:r>
-        <w:rPr>
-          <w:rFonts w:asciiTheme="majorHAnsi" w:hAnsiTheme="majorHAnsi"/>
-          <w:b/>
-        </w:rPr>
-        <w:t>Bertoglio</w:t>
-      </w:r>
-      <w:proofErr w:type="spellEnd"/>
-      <w:r>
-        <w:rPr>
-          <w:rFonts w:asciiTheme="majorHAnsi" w:hAnsiTheme="majorHAnsi"/>
-          <w:b/>
-        </w:rPr>
-        <w:t>, David</w:t>
+      <w:r>
+        <w:rPr>
+          <w:rFonts w:asciiTheme="majorHAnsi" w:hAnsiTheme="majorHAnsi"/>
+          <w:b/>
+        </w:rPr>
+        <w:t>Dworak, Catherine</w:t>
+      </w:r>
+    </w:p>
+    <w:p>
+      <w:pPr>
+        <w:rPr>
+          <w:rFonts w:asciiTheme="majorHAnsi" w:hAnsiTheme="majorHAnsi"/>
+          <w:b/>
+        </w:rPr>
+      </w:pPr>
+      <w:r>
+        <w:rPr>
+          <w:rFonts w:asciiTheme="majorHAnsi" w:hAnsiTheme="majorHAnsi"/>
+          <w:b/>
+        </w:rPr>
+        <w:t>Bertoglio, David</w:t>
       </w:r>
     </w:p>
     <w:p/>
@@ -830,10 +709,7 @@
         <w:t xml:space="preserve"> </w:t>
       </w:r>
     </w:p>
-    <w:p>
-      <w:bookmarkStart w:id="0" w:name="_GoBack"/>
-      <w:bookmarkEnd w:id="0"/>
-    </w:p>
+    <w:p/>
     <w:p/>
     <w:p/>
     <w:p/>
@@ -857,14 +733,38 @@
       <w:pPr>
         <w:pStyle w:val="Heading1"/>
       </w:pPr>
-      <w:bookmarkStart w:id="1" w:name="_Toc348274216"/>
+      <w:bookmarkStart w:id="0" w:name="_Toc348274216"/>
       <w:r>
         <w:lastRenderedPageBreak/>
         <w:t>Prototype Summary</w:t>
       </w:r>
+      <w:bookmarkEnd w:id="0"/>
+      <w:r>
+        <w:tab/>
+      </w:r>
+    </w:p>
+    <w:p>
+      <w:pPr>
+        <w:ind w:firstLine="720"/>
+      </w:pPr>
+      <w:r>
+        <w:t>Our evolutionary prototype is based upon our previously created prototypes that test basic functionality. The prototype is designed to allow for further functionality to be added. It supports the basic functionality of movement and communication with a base station computer.</w:t>
+      </w:r>
+    </w:p>
+    <w:p>
+      <w:pPr>
+        <w:ind w:firstLine="720"/>
+      </w:pPr>
+      <w:r>
+        <w:t>Specifically the prototype supports moving the robot in various directions. The robot is able to move forward, backwards, and turn. Currently, the robot moves based upon commands entered by the user, which</w:t>
+      </w:r>
+      <w:r>
+        <w:t xml:space="preserve"> can easily be translated for use with a GUI.</w:t>
+      </w:r>
+      <w:bookmarkStart w:id="1" w:name="_GoBack"/>
       <w:bookmarkEnd w:id="1"/>
       <w:r>
-        <w:tab/>
+        <w:t xml:space="preserve"> </w:t>
       </w:r>
     </w:p>
     <w:p>
@@ -872,58 +772,7 @@
         <w:ind w:firstLine="720"/>
       </w:pPr>
       <w:r>
-        <w:t>Our prototype operates with two motors</w:t>
-      </w:r>
-      <w:r>
-        <w:t xml:space="preserve"> attached to treads, allowing it to move forward and backward with their simultaneous operation</w:t>
-      </w:r>
-      <w:r>
-        <w:t xml:space="preserve">.  </w:t>
-      </w:r>
-      <w:r>
-        <w:t>It</w:t>
-      </w:r>
-      <w:r>
-        <w:t xml:space="preserve"> can also turn left or right</w:t>
-      </w:r>
-      <w:r>
-        <w:t xml:space="preserve"> by operating the motors in opposite directions</w:t>
-      </w:r>
-      <w:r>
-        <w:t>, giving it</w:t>
-      </w:r>
-      <w:r>
-        <w:t xml:space="preserve"> a </w:t>
-      </w:r>
-      <w:r>
-        <w:t>full</w:t>
-      </w:r>
-      <w:r>
-        <w:t xml:space="preserve"> range of 2-dimensional</w:t>
-      </w:r>
-      <w:r>
-        <w:t xml:space="preserve"> motion on the ground.  </w:t>
-      </w:r>
-      <w:r>
-        <w:t>Additionally</w:t>
-      </w:r>
-      <w:r>
-        <w:t>, t</w:t>
-      </w:r>
-      <w:r>
-        <w:t>he prototype</w:t>
-      </w:r>
-      <w:r>
-        <w:t xml:space="preserve"> unit </w:t>
-      </w:r>
-      <w:r>
-        <w:t xml:space="preserve">has one touch sensor installed </w:t>
-      </w:r>
-      <w:r>
-        <w:t xml:space="preserve">at </w:t>
-      </w:r>
-      <w:r>
-        <w:t>the front, so that it can detect collisions when moving forward.</w:t>
+        <w:t xml:space="preserve">Additionally the prototype has basic functionality for touch sensors. The touch sensor currently prevents movement upon triggering. </w:t>
       </w:r>
     </w:p>
     <w:sectPr>

</xml_diff>

<commit_message>
edited prototype doc more
</commit_message>
<xml_diff>
--- a/Documentation/PrototypeDocument.docx
+++ b/Documentation/PrototypeDocument.docx
@@ -748,7 +748,13 @@
         <w:ind w:firstLine="720"/>
       </w:pPr>
       <w:r>
-        <w:t>Our evolutionary prototype is based upon our previously created prototypes that test basic functionality. The prototype is designed to allow for further functionality to be added. It supports the basic functionality of movement and communication with a base station computer.</w:t>
+        <w:t>Our evolutionary prototype is based upon our previously created prototypes that test basic functionality. The prototype is designe</w:t>
+      </w:r>
+      <w:r>
+        <w:t>d for modifiability</w:t>
+      </w:r>
+      <w:r>
+        <w:t>. It supports the basic functionality of movement and communication with a base station computer.</w:t>
       </w:r>
     </w:p>
     <w:p>
@@ -756,23 +762,44 @@
         <w:ind w:firstLine="720"/>
       </w:pPr>
       <w:r>
-        <w:t>Specifically the prototype supports moving the robot in various directions. The robot is able to move forward, backwards, and turn. Currently, the robot moves based upon commands entered by the user, which</w:t>
+        <w:t>Specifical</w:t>
+      </w:r>
+      <w:r>
+        <w:t>ly the prototype supports</w:t>
+      </w:r>
+      <w:r>
+        <w:t xml:space="preserve"> robot</w:t>
+      </w:r>
+      <w:r>
+        <w:t xml:space="preserve"> movement</w:t>
+      </w:r>
+      <w:r>
+        <w:t xml:space="preserve"> in various directions. The robot is able to move forward, backwards, and turn. Currently, the robot moves based upon commands entered by the user, which</w:t>
       </w:r>
       <w:r>
         <w:t xml:space="preserve"> can easily be translated for use with a GUI.</w:t>
+      </w:r>
+      <w:r>
+        <w:t xml:space="preserve"> </w:t>
+      </w:r>
+    </w:p>
+    <w:p>
+      <w:pPr>
+        <w:ind w:firstLine="720"/>
+      </w:pPr>
+      <w:r>
+        <w:t xml:space="preserve">Additionally the prototype has basic functionality for touch sensors. The touch sensor currently prevents movement upon triggering. </w:t>
+      </w:r>
+      <w:r>
+        <w:t>Additionally, the prototype exemplifies using user input to chan</w:t>
+      </w:r>
+      <w:r>
+        <w:t>ge settings of the robot such as</w:t>
       </w:r>
       <w:bookmarkStart w:id="1" w:name="_GoBack"/>
       <w:bookmarkEnd w:id="1"/>
       <w:r>
-        <w:t xml:space="preserve"> </w:t>
-      </w:r>
-    </w:p>
-    <w:p>
-      <w:pPr>
-        <w:ind w:firstLine="720"/>
-      </w:pPr>
-      <w:r>
-        <w:t xml:space="preserve">Additionally the prototype has basic functionality for touch sensors. The touch sensor currently prevents movement upon triggering. </w:t>
+        <w:t xml:space="preserve"> allowing users to set the speed of the motors.</w:t>
       </w:r>
     </w:p>
     <w:sectPr>

</xml_diff>

<commit_message>
Edited prototype document again
</commit_message>
<xml_diff>
--- a/Documentation/PrototypeDocument.docx
+++ b/Documentation/PrototypeDocument.docx
@@ -1,6 +1,6 @@
 
 <file path=word/document.xml><?xml version="1.0" encoding="utf-8"?>
-<w:document xmlns:wpc="http://schemas.microsoft.com/office/word/2010/wordprocessingCanvas" xmlns:mc="http://schemas.openxmlformats.org/markup-compatibility/2006" xmlns:o="urn:schemas-microsoft-com:office:office" xmlns:r="http://schemas.openxmlformats.org/officeDocument/2006/relationships" xmlns:m="http://schemas.openxmlformats.org/officeDocument/2006/math" xmlns:v="urn:schemas-microsoft-com:vml" xmlns:wp14="http://schemas.microsoft.com/office/word/2010/wordprocessingDrawing" xmlns:wp="http://schemas.openxmlformats.org/drawingml/2006/wordprocessingDrawing" xmlns:w10="urn:schemas-microsoft-com:office:word" xmlns:w="http://schemas.openxmlformats.org/wordprocessingml/2006/main" xmlns:w14="http://schemas.microsoft.com/office/word/2010/wordml" xmlns:wpg="http://schemas.microsoft.com/office/word/2010/wordprocessingGroup" xmlns:wpi="http://schemas.microsoft.com/office/word/2010/wordprocessingInk" xmlns:wne="http://schemas.microsoft.com/office/word/2006/wordml" xmlns:wps="http://schemas.microsoft.com/office/word/2010/wordprocessingShape" mc:Ignorable="w14 wp14">
+<w:document xmlns:wpc="http://schemas.microsoft.com/office/word/2010/wordprocessingCanvas" xmlns:mo="http://schemas.microsoft.com/office/mac/office/2008/main" xmlns:mc="http://schemas.openxmlformats.org/markup-compatibility/2006" xmlns:mv="urn:schemas-microsoft-com:mac:vml" xmlns:o="urn:schemas-microsoft-com:office:office" xmlns:r="http://schemas.openxmlformats.org/officeDocument/2006/relationships" xmlns:m="http://schemas.openxmlformats.org/officeDocument/2006/math" xmlns:v="urn:schemas-microsoft-com:vml" xmlns:wp14="http://schemas.microsoft.com/office/word/2010/wordprocessingDrawing" xmlns:wp="http://schemas.openxmlformats.org/drawingml/2006/wordprocessingDrawing" xmlns:w10="urn:schemas-microsoft-com:office:word" xmlns:w="http://schemas.openxmlformats.org/wordprocessingml/2006/main" xmlns:w14="http://schemas.microsoft.com/office/word/2010/wordml" xmlns:wpg="http://schemas.microsoft.com/office/word/2010/wordprocessingGroup" xmlns:wpi="http://schemas.microsoft.com/office/word/2010/wordprocessingInk" xmlns:wne="http://schemas.microsoft.com/office/word/2006/wordml" xmlns:wps="http://schemas.microsoft.com/office/word/2010/wordprocessingShape" mc:Ignorable="w14 wp14">
   <w:body>
     <w:p>
       <w:pPr>
@@ -748,56 +748,65 @@
         <w:ind w:firstLine="720"/>
       </w:pPr>
       <w:r>
-        <w:t>Our evolutionary prototype is based upon our previously created prototypes that test basic functionality. The prototype is designe</w:t>
-      </w:r>
-      <w:r>
-        <w:t>d for modifiability</w:t>
-      </w:r>
-      <w:r>
-        <w:t>. It supports the basic functionality of movement and communication with a base station computer.</w:t>
-      </w:r>
-    </w:p>
-    <w:p>
-      <w:pPr>
-        <w:ind w:firstLine="720"/>
-      </w:pPr>
-      <w:r>
-        <w:t>Specifical</w:t>
-      </w:r>
-      <w:r>
-        <w:t>ly the prototype supports</w:t>
-      </w:r>
-      <w:r>
-        <w:t xml:space="preserve"> robot</w:t>
-      </w:r>
-      <w:r>
-        <w:t xml:space="preserve"> movement</w:t>
-      </w:r>
-      <w:r>
-        <w:t xml:space="preserve"> in various directions. The robot is able to move forward, backwards, and turn. Currently, the robot moves based upon commands entered by the user, which</w:t>
-      </w:r>
-      <w:r>
-        <w:t xml:space="preserve"> can easily be translated for use with a GUI.</w:t>
-      </w:r>
-      <w:r>
-        <w:t xml:space="preserve"> </w:t>
-      </w:r>
-    </w:p>
-    <w:p>
-      <w:pPr>
-        <w:ind w:firstLine="720"/>
-      </w:pPr>
-      <w:r>
-        <w:t xml:space="preserve">Additionally the prototype has basic functionality for touch sensors. The touch sensor currently prevents movement upon triggering. </w:t>
-      </w:r>
-      <w:r>
-        <w:t>Additionally, the prototype exemplifies using user input to chan</w:t>
-      </w:r>
-      <w:r>
-        <w:t>ge settings of the robot such as</w:t>
+        <w:t>Our evolutionary prototype is based upon our previously created prototypes</w:t>
+      </w:r>
+      <w:r>
+        <w:t xml:space="preserve"> and the software sample available on the Collab site to</w:t>
+      </w:r>
+      <w:r>
+        <w:t xml:space="preserve"> test basic functionality</w:t>
       </w:r>
       <w:bookmarkStart w:id="1" w:name="_GoBack"/>
       <w:bookmarkEnd w:id="1"/>
+      <w:r>
+        <w:t>. The prototype is designe</w:t>
+      </w:r>
+      <w:r>
+        <w:t>d for modifiability</w:t>
+      </w:r>
+      <w:r>
+        <w:t>. It supports the basic functionality of movement and communication with a base station computer.</w:t>
+      </w:r>
+    </w:p>
+    <w:p>
+      <w:pPr>
+        <w:ind w:firstLine="720"/>
+      </w:pPr>
+      <w:r>
+        <w:t>Specifical</w:t>
+      </w:r>
+      <w:r>
+        <w:t>ly the prototype supports</w:t>
+      </w:r>
+      <w:r>
+        <w:t xml:space="preserve"> robot</w:t>
+      </w:r>
+      <w:r>
+        <w:t xml:space="preserve"> movement</w:t>
+      </w:r>
+      <w:r>
+        <w:t xml:space="preserve"> in various directions. The robot is able to move forward, backwards, and turn. Currently, the robot moves based upon commands entered by the user, which</w:t>
+      </w:r>
+      <w:r>
+        <w:t xml:space="preserve"> can easily be translated for use with a GUI.</w:t>
+      </w:r>
+      <w:r>
+        <w:t xml:space="preserve"> </w:t>
+      </w:r>
+    </w:p>
+    <w:p>
+      <w:pPr>
+        <w:ind w:firstLine="720"/>
+      </w:pPr>
+      <w:r>
+        <w:t xml:space="preserve">Additionally the prototype has basic functionality for touch sensors. The touch sensor currently prevents movement upon triggering. </w:t>
+      </w:r>
+      <w:r>
+        <w:t>Additionally, the prototype exemplifies using user input to chan</w:t>
+      </w:r>
+      <w:r>
+        <w:t>ge settings of the robot such as</w:t>
+      </w:r>
       <w:r>
         <w:t xml:space="preserve"> allowing users to set the speed of the motors.</w:t>
       </w:r>
@@ -829,7 +838,7 @@
       </w:pPr>
     </w:pPrDefault>
   </w:docDefaults>
-  <w:latentStyles w:defLockedState="0" w:defUIPriority="99" w:defSemiHidden="1" w:defUnhideWhenUsed="1" w:defQFormat="0" w:count="267">
+  <w:latentStyles w:defLockedState="0" w:defUIPriority="99" w:defSemiHidden="1" w:defUnhideWhenUsed="1" w:defQFormat="0" w:count="276">
     <w:lsdException w:name="Normal" w:semiHidden="0" w:uiPriority="0" w:unhideWhenUsed="0" w:qFormat="1"/>
     <w:lsdException w:name="heading 1" w:semiHidden="0" w:uiPriority="9" w:unhideWhenUsed="0" w:qFormat="1"/>
     <w:lsdException w:name="heading 2" w:uiPriority="9" w:qFormat="1"/>
@@ -1144,7 +1153,7 @@
 </file>
 
 <file path=word/stylesWithEffects.xml><?xml version="1.0" encoding="utf-8"?>
-<w:styles xmlns:wpc="http://schemas.microsoft.com/office/word/2010/wordprocessingCanvas" xmlns:mc="http://schemas.openxmlformats.org/markup-compatibility/2006" xmlns:o="urn:schemas-microsoft-com:office:office" xmlns:r="http://schemas.openxmlformats.org/officeDocument/2006/relationships" xmlns:m="http://schemas.openxmlformats.org/officeDocument/2006/math" xmlns:v="urn:schemas-microsoft-com:vml" xmlns:wp14="http://schemas.microsoft.com/office/word/2010/wordprocessingDrawing" xmlns:wp="http://schemas.openxmlformats.org/drawingml/2006/wordprocessingDrawing" xmlns:w10="urn:schemas-microsoft-com:office:word" xmlns:w="http://schemas.openxmlformats.org/wordprocessingml/2006/main" xmlns:w14="http://schemas.microsoft.com/office/word/2010/wordml" xmlns:wpg="http://schemas.microsoft.com/office/word/2010/wordprocessingGroup" xmlns:wpi="http://schemas.microsoft.com/office/word/2010/wordprocessingInk" xmlns:wne="http://schemas.microsoft.com/office/word/2006/wordml" xmlns:wps="http://schemas.microsoft.com/office/word/2010/wordprocessingShape" mc:Ignorable="w14 wp14">
+<w:styles xmlns:wpc="http://schemas.microsoft.com/office/word/2010/wordprocessingCanvas" xmlns:mo="http://schemas.microsoft.com/office/mac/office/2008/main" xmlns:mc="http://schemas.openxmlformats.org/markup-compatibility/2006" xmlns:mv="urn:schemas-microsoft-com:mac:vml" xmlns:o="urn:schemas-microsoft-com:office:office" xmlns:r="http://schemas.openxmlformats.org/officeDocument/2006/relationships" xmlns:m="http://schemas.openxmlformats.org/officeDocument/2006/math" xmlns:v="urn:schemas-microsoft-com:vml" xmlns:wp14="http://schemas.microsoft.com/office/word/2010/wordprocessingDrawing" xmlns:wp="http://schemas.openxmlformats.org/drawingml/2006/wordprocessingDrawing" xmlns:w10="urn:schemas-microsoft-com:office:word" xmlns:w="http://schemas.openxmlformats.org/wordprocessingml/2006/main" xmlns:w14="http://schemas.microsoft.com/office/word/2010/wordml" xmlns:wpg="http://schemas.microsoft.com/office/word/2010/wordprocessingGroup" xmlns:wpi="http://schemas.microsoft.com/office/word/2010/wordprocessingInk" xmlns:wne="http://schemas.microsoft.com/office/word/2006/wordml" xmlns:wps="http://schemas.microsoft.com/office/word/2010/wordprocessingShape" mc:Ignorable="w14 wp14">
   <w:docDefaults>
     <w:rPrDefault>
       <w:rPr>
@@ -1160,7 +1169,7 @@
       </w:pPr>
     </w:pPrDefault>
   </w:docDefaults>
-  <w:latentStyles w:defLockedState="0" w:defUIPriority="99" w:defSemiHidden="1" w:defUnhideWhenUsed="1" w:defQFormat="0" w:count="267">
+  <w:latentStyles w:defLockedState="0" w:defUIPriority="99" w:defSemiHidden="1" w:defUnhideWhenUsed="1" w:defQFormat="0" w:count="276">
     <w:lsdException w:name="Normal" w:semiHidden="0" w:uiPriority="0" w:unhideWhenUsed="0" w:qFormat="1"/>
     <w:lsdException w:name="heading 1" w:semiHidden="0" w:uiPriority="9" w:unhideWhenUsed="0" w:qFormat="1"/>
     <w:lsdException w:name="heading 2" w:uiPriority="9" w:qFormat="1"/>

</xml_diff>

<commit_message>
added missing text to prototype doc
</commit_message>
<xml_diff>
--- a/Documentation/PrototypeDocument.docx
+++ b/Documentation/PrototypeDocument.docx
@@ -78,6 +78,8 @@
         </w:rPr>
         <w:t xml:space="preserve">Laboratory </w:t>
       </w:r>
+      <w:bookmarkStart w:id="0" w:name="_GoBack"/>
+      <w:bookmarkEnd w:id="0"/>
       <w:r>
         <w:rPr>
           <w:rFonts w:ascii="Calibri" w:hAnsi="Calibri"/>
@@ -85,7 +87,25 @@
           <w:color w:val="4F81BD" w:themeColor="accent1"/>
           <w:sz w:val="32"/>
         </w:rPr>
-        <w:t># : Laboratory Name</w:t>
+        <w:t>1</w:t>
+      </w:r>
+      <w:r>
+        <w:rPr>
+          <w:rFonts w:ascii="Calibri" w:hAnsi="Calibri"/>
+          <w:b/>
+          <w:color w:val="4F81BD" w:themeColor="accent1"/>
+          <w:sz w:val="32"/>
+        </w:rPr>
+        <w:t xml:space="preserve">: </w:t>
+      </w:r>
+      <w:r>
+        <w:rPr>
+          <w:rFonts w:ascii="Calibri" w:hAnsi="Calibri"/>
+          <w:b/>
+          <w:color w:val="4F81BD" w:themeColor="accent1"/>
+          <w:sz w:val="32"/>
+        </w:rPr>
+        <w:t>Risk Reduction Techniques</w:t>
       </w:r>
     </w:p>
     <w:p>
@@ -733,12 +753,12 @@
       <w:pPr>
         <w:pStyle w:val="Heading1"/>
       </w:pPr>
-      <w:bookmarkStart w:id="0" w:name="_Toc348274216"/>
+      <w:bookmarkStart w:id="1" w:name="_Toc348274216"/>
       <w:r>
         <w:lastRenderedPageBreak/>
         <w:t>Prototype Summary</w:t>
       </w:r>
-      <w:bookmarkEnd w:id="0"/>
+      <w:bookmarkEnd w:id="1"/>
       <w:r>
         <w:tab/>
       </w:r>
@@ -754,12 +774,7 @@
         <w:t xml:space="preserve"> and the software sample available on the Collab site to</w:t>
       </w:r>
       <w:r>
-        <w:t xml:space="preserve"> test basic functionality</w:t>
-      </w:r>
-      <w:bookmarkStart w:id="1" w:name="_GoBack"/>
-      <w:bookmarkEnd w:id="1"/>
-      <w:r>
-        <w:t>. The prototype is designe</w:t>
+        <w:t xml:space="preserve"> test basic functionality. The prototype is designe</w:t>
       </w:r>
       <w:r>
         <w:t>d for modifiability</w:t>

</xml_diff>